<commit_message>
am facut 3.4 la fruits
</commit_message>
<xml_diff>
--- a/tema 2 IA.docx
+++ b/tema 2 IA.docx
@@ -36,35 +36,41 @@
     <w:p/>
     <w:p>
       <w:r>
-        <w:t>La 3.1 , am defenit o functie de antrenare, cu MLP-ul din laborator</w:t>
-      </w:r>
-    </w:p>
-    <w:p/>
-    <w:p>
-      <w:r>
-        <w:t>4.4</w:t>
-      </w:r>
-    </w:p>
-    <w:p>
-      <w:r>
-        <w:t>lr=0.001</w:t>
-      </w:r>
-      <w:r>
-        <w:t xml:space="preserve">, </w:t>
-      </w:r>
-      <w:r>
-        <w:t>momentum=0.9</w:t>
-      </w:r>
-      <w:bookmarkStart w:id="0" w:name="_GoBack"/>
-      <w:bookmarkEnd w:id="0"/>
+        <w:t>La 3.1 , am creat</w:t>
+      </w:r>
+      <w:r>
+        <w:t xml:space="preserve"> o functie de antrenare,</w:t>
+      </w:r>
+      <w:r>
+        <w:t xml:space="preserve"> inspirandu-ma din laborator, de unde am luat si MLP-ul.</w:t>
+      </w:r>
+    </w:p>
+    <w:p>
+      <w:pPr>
+        <w:pStyle w:val="Heading1"/>
+      </w:pPr>
+      <w:r>
+        <w:t>Fashion</w:t>
+      </w:r>
+    </w:p>
+    <w:p>
+      <w:r>
+        <w:t xml:space="preserve">Am inceput prin a lua din prima parte functiile pentru atribute, in cazul meu am folosit pca si hog, am utilizat </w:t>
+      </w:r>
+      <w:r>
+        <w:t>SelectPercentile</w:t>
+      </w:r>
+      <w:r>
+        <w:t xml:space="preserve"> pentru a ramane cu 58 de atribute, apoi am antrenat reteaua neurala cu un model pe atributele rezultate. </w:t>
+      </w:r>
     </w:p>
     <w:p>
       <w:r>
         <w:drawing>
-          <wp:inline distT="0" distB="0" distL="0" distR="0" wp14:anchorId="043E79EF" wp14:editId="0C6B7926">
-            <wp:extent cx="5731510" cy="2626995"/>
-            <wp:effectExtent l="0" t="0" r="2540" b="1905"/>
-            <wp:docPr id="1" name="Picture 1"/>
+          <wp:inline distT="0" distB="0" distL="0" distR="0" wp14:anchorId="77486897" wp14:editId="50BC8652">
+            <wp:extent cx="5731510" cy="2635250"/>
+            <wp:effectExtent l="0" t="0" r="2540" b="0"/>
+            <wp:docPr id="4" name="Picture 4"/>
             <wp:cNvGraphicFramePr>
               <a:graphicFrameLocks xmlns:a="http://schemas.openxmlformats.org/drawingml/2006/main" noChangeAspect="1"/>
             </wp:cNvGraphicFramePr>
@@ -84,7 +90,7 @@
                   <pic:spPr>
                     <a:xfrm>
                       <a:off x="0" y="0"/>
-                      <a:ext cx="5731510" cy="2626995"/>
+                      <a:ext cx="5731510" cy="2635250"/>
                     </a:xfrm>
                     <a:prstGeom prst="rect">
                       <a:avLst/>
@@ -99,12 +105,86 @@
     </w:p>
     <w:p>
       <w:r>
+        <w:t xml:space="preserve">Am antrenat pe 20 de epoci si un learning rate de </w:t>
+      </w:r>
+      <w:r>
+        <w:t>0.00001</w:t>
+      </w:r>
+      <w:r>
+        <w:t>, un strat de intrare</w:t>
+      </w:r>
+      <w:r>
+        <w:t xml:space="preserve"> (100 de neuroni)</w:t>
+      </w:r>
+      <w:r>
+        <w:t>, unul de iesire</w:t>
+      </w:r>
+      <w:r>
+        <w:t>(10 neuroni)</w:t>
+      </w:r>
+      <w:r>
+        <w:t xml:space="preserve"> si unul ascuns</w:t>
+      </w:r>
+      <w:r>
+        <w:t xml:space="preserve"> (100 de neuroni)</w:t>
+      </w:r>
+      <w:r>
+        <w:t>, cu activare la relu</w:t>
+      </w:r>
+      <w:r>
+        <w:t xml:space="preserve"> dupa fc1 si fc2, ca functie de eroare am folosit</w:t>
+      </w:r>
+      <w:r>
+        <w:t xml:space="preserve"> CrossEntropyLoss</w:t>
+      </w:r>
+      <w:r>
+        <w:t xml:space="preserve">, iar pentru Optimizator </w:t>
+      </w:r>
+      <w:r>
+        <w:t>Adam</w:t>
+      </w:r>
+      <w:r>
+        <w:t xml:space="preserve"> si am rulat pe cuda (GPU)</w:t>
+      </w:r>
+    </w:p>
+    <w:p>
+      <w:pPr>
+        <w:pStyle w:val="Heading1"/>
+      </w:pPr>
+      <w:r>
+        <w:t>### TABEL ###</w:t>
+      </w:r>
+    </w:p>
+    <w:p>
+      <w:pPr>
+        <w:pStyle w:val="Heading1"/>
+      </w:pPr>
+    </w:p>
+    <w:p>
+      <w:pPr>
+        <w:pStyle w:val="Heading1"/>
+      </w:pPr>
+      <w:r>
+        <w:t>Fruits360</w:t>
+      </w:r>
+    </w:p>
+    <w:p>
+      <w:r>
+        <w:t>Acest test a fost rulat pe cpu-ul de pe laptop ryzen 4500u</w:t>
+      </w:r>
+    </w:p>
+    <w:p>
+      <w:r>
+        <w:rPr>
+          <w:noProof/>
+          <w:lang w:eastAsia="ro-RO"/>
+        </w:rPr>
         <w:lastRenderedPageBreak/>
         <w:drawing>
-          <wp:inline distT="0" distB="0" distL="0" distR="0" wp14:anchorId="0EB948F1" wp14:editId="22DEA995">
-            <wp:extent cx="3778382" cy="3219450"/>
-            <wp:effectExtent l="0" t="0" r="0" b="0"/>
-            <wp:docPr id="3" name="Picture 3"/>
+          <wp:inline distT="0" distB="0" distL="0" distR="0" wp14:anchorId="77DEB279" wp14:editId="3571B8D4">
+            <wp:extent cx="5731510" cy="2634976"/>
+            <wp:effectExtent l="0" t="0" r="2540" b="0"/>
+            <wp:docPr id="5" name="Picture 5" descr="https://cdn.discordapp.com/attachments/1101223907882696785/1327708457209430066/image.png?ex=67840c5b&amp;is=6782badb&amp;hm=efda12e5b20ed038a7fb199b2feffc20490852850e65563697d47f6f2a22b428&amp;"/>
             <wp:cNvGraphicFramePr>
               <a:graphicFrameLocks xmlns:a="http://schemas.openxmlformats.org/drawingml/2006/main" noChangeAspect="1"/>
             </wp:cNvGraphicFramePr>
@@ -112,23 +192,36 @@
               <a:graphicData uri="http://schemas.openxmlformats.org/drawingml/2006/picture">
                 <pic:pic xmlns:pic="http://schemas.openxmlformats.org/drawingml/2006/picture">
                   <pic:nvPicPr>
-                    <pic:cNvPr id="1" name=""/>
-                    <pic:cNvPicPr/>
+                    <pic:cNvPr id="0" name="Picture 1" descr="https://cdn.discordapp.com/attachments/1101223907882696785/1327708457209430066/image.png?ex=67840c5b&amp;is=6782badb&amp;hm=efda12e5b20ed038a7fb199b2feffc20490852850e65563697d47f6f2a22b428&amp;"/>
+                    <pic:cNvPicPr>
+                      <a:picLocks noChangeAspect="1" noChangeArrowheads="1"/>
+                    </pic:cNvPicPr>
                   </pic:nvPicPr>
                   <pic:blipFill>
-                    <a:blip r:embed="rId5"/>
+                    <a:blip r:embed="rId5">
+                      <a:extLst>
+                        <a:ext uri="{28A0092B-C50C-407E-A947-70E740481C1C}">
+                          <a14:useLocalDpi xmlns:a14="http://schemas.microsoft.com/office/drawing/2010/main" val="0"/>
+                        </a:ext>
+                      </a:extLst>
+                    </a:blip>
+                    <a:srcRect/>
                     <a:stretch>
                       <a:fillRect/>
                     </a:stretch>
                   </pic:blipFill>
-                  <pic:spPr>
+                  <pic:spPr bwMode="auto">
                     <a:xfrm>
                       <a:off x="0" y="0"/>
-                      <a:ext cx="3781583" cy="3222178"/>
+                      <a:ext cx="5731510" cy="2634976"/>
                     </a:xfrm>
                     <a:prstGeom prst="rect">
                       <a:avLst/>
                     </a:prstGeom>
+                    <a:noFill/>
+                    <a:ln>
+                      <a:noFill/>
+                    </a:ln>
                   </pic:spPr>
                 </pic:pic>
               </a:graphicData>
@@ -136,12 +229,1069 @@
           </wp:inline>
         </w:drawing>
       </w:r>
-      <w:r>
+    </w:p>
+    <w:p>
+      <w:r>
+        <w:t xml:space="preserve">Fruits </w:t>
+      </w:r>
+    </w:p>
+    <w:tbl>
+      <w:tblPr>
+        <w:tblStyle w:val="GridTable1Light"/>
+        <w:tblW w:w="0" w:type="auto"/>
+        <w:tblLook w:val="04A0" w:firstRow="1" w:lastRow="0" w:firstColumn="1" w:lastColumn="0" w:noHBand="0" w:noVBand="1"/>
+      </w:tblPr>
+      <w:tblGrid>
+        <w:gridCol w:w="1803"/>
+        <w:gridCol w:w="1803"/>
+        <w:gridCol w:w="1803"/>
+        <w:gridCol w:w="1803"/>
+        <w:gridCol w:w="1804"/>
+      </w:tblGrid>
+      <w:tr>
+        <w:trPr>
+          <w:cnfStyle w:val="100000000000" w:firstRow="1" w:lastRow="0" w:firstColumn="0" w:lastColumn="0" w:oddVBand="0" w:evenVBand="0" w:oddHBand="0" w:evenHBand="0" w:firstRowFirstColumn="0" w:firstRowLastColumn="0" w:lastRowFirstColumn="0" w:lastRowLastColumn="0"/>
+        </w:trPr>
+        <w:tc>
+          <w:tcPr>
+            <w:cnfStyle w:val="001000000000" w:firstRow="0" w:lastRow="0" w:firstColumn="1" w:lastColumn="0" w:oddVBand="0" w:evenVBand="0" w:oddHBand="0" w:evenHBand="0" w:firstRowFirstColumn="0" w:firstRowLastColumn="0" w:lastRowFirstColumn="0" w:lastRowLastColumn="0"/>
+            <w:tcW w:w="1803" w:type="dxa"/>
+          </w:tcPr>
+          <w:p/>
+        </w:tc>
+        <w:tc>
+          <w:tcPr>
+            <w:tcW w:w="1803" w:type="dxa"/>
+          </w:tcPr>
+          <w:p>
+            <w:pPr>
+              <w:cnfStyle w:val="100000000000" w:firstRow="1" w:lastRow="0" w:firstColumn="0" w:lastColumn="0" w:oddVBand="0" w:evenVBand="0" w:oddHBand="0" w:evenHBand="0" w:firstRowFirstColumn="0" w:firstRowLastColumn="0" w:lastRowFirstColumn="0" w:lastRowLastColumn="0"/>
+            </w:pPr>
+            <w:r>
+              <w:t xml:space="preserve"> precision   </w:t>
+            </w:r>
+          </w:p>
+        </w:tc>
+        <w:tc>
+          <w:tcPr>
+            <w:tcW w:w="1803" w:type="dxa"/>
+          </w:tcPr>
+          <w:p>
+            <w:pPr>
+              <w:cnfStyle w:val="100000000000" w:firstRow="1" w:lastRow="0" w:firstColumn="0" w:lastColumn="0" w:oddVBand="0" w:evenVBand="0" w:oddHBand="0" w:evenHBand="0" w:firstRowFirstColumn="0" w:firstRowLastColumn="0" w:lastRowFirstColumn="0" w:lastRowLastColumn="0"/>
+            </w:pPr>
+            <w:r>
+              <w:t xml:space="preserve">recall </w:t>
+            </w:r>
+          </w:p>
+        </w:tc>
+        <w:tc>
+          <w:tcPr>
+            <w:tcW w:w="1803" w:type="dxa"/>
+          </w:tcPr>
+          <w:p>
+            <w:pPr>
+              <w:cnfStyle w:val="100000000000" w:firstRow="1" w:lastRow="0" w:firstColumn="0" w:lastColumn="0" w:oddVBand="0" w:evenVBand="0" w:oddHBand="0" w:evenHBand="0" w:firstRowFirstColumn="0" w:firstRowLastColumn="0" w:lastRowFirstColumn="0" w:lastRowLastColumn="0"/>
+            </w:pPr>
+            <w:r>
+              <w:t xml:space="preserve"> </w:t>
+            </w:r>
+            <w:r>
+              <w:t xml:space="preserve">f1-score  </w:t>
+            </w:r>
+          </w:p>
+        </w:tc>
+        <w:tc>
+          <w:tcPr>
+            <w:tcW w:w="1804" w:type="dxa"/>
+          </w:tcPr>
+          <w:p>
+            <w:pPr>
+              <w:cnfStyle w:val="100000000000" w:firstRow="1" w:lastRow="0" w:firstColumn="0" w:lastColumn="0" w:oddVBand="0" w:evenVBand="0" w:oddHBand="0" w:evenHBand="0" w:firstRowFirstColumn="0" w:firstRowLastColumn="0" w:lastRowFirstColumn="0" w:lastRowLastColumn="0"/>
+            </w:pPr>
+            <w:r>
+              <w:t>support</w:t>
+            </w:r>
+          </w:p>
+        </w:tc>
+      </w:tr>
+      <w:tr>
+        <w:tc>
+          <w:tcPr>
+            <w:cnfStyle w:val="001000000000" w:firstRow="0" w:lastRow="0" w:firstColumn="1" w:lastColumn="0" w:oddVBand="0" w:evenVBand="0" w:oddHBand="0" w:evenHBand="0" w:firstRowFirstColumn="0" w:firstRowLastColumn="0" w:lastRowFirstColumn="0" w:lastRowLastColumn="0"/>
+            <w:tcW w:w="1803" w:type="dxa"/>
+          </w:tcPr>
+          <w:p>
+            <w:r>
+              <w:t xml:space="preserve">    accuracy         </w:t>
+            </w:r>
+          </w:p>
+        </w:tc>
+        <w:tc>
+          <w:tcPr>
+            <w:tcW w:w="1803" w:type="dxa"/>
+          </w:tcPr>
+          <w:p>
+            <w:pPr>
+              <w:cnfStyle w:val="000000000000" w:firstRow="0" w:lastRow="0" w:firstColumn="0" w:lastColumn="0" w:oddVBand="0" w:evenVBand="0" w:oddHBand="0" w:evenHBand="0" w:firstRowFirstColumn="0" w:firstRowLastColumn="0" w:lastRowFirstColumn="0" w:lastRowLastColumn="0"/>
+            </w:pPr>
+            <w:r>
+              <w:t xml:space="preserve">    </w:t>
+            </w:r>
+          </w:p>
+        </w:tc>
+        <w:tc>
+          <w:tcPr>
+            <w:tcW w:w="1803" w:type="dxa"/>
+          </w:tcPr>
+          <w:p>
+            <w:pPr>
+              <w:cnfStyle w:val="000000000000" w:firstRow="0" w:lastRow="0" w:firstColumn="0" w:lastColumn="0" w:oddVBand="0" w:evenVBand="0" w:oddHBand="0" w:evenHBand="0" w:firstRowFirstColumn="0" w:firstRowLastColumn="0" w:lastRowFirstColumn="0" w:lastRowLastColumn="0"/>
+            </w:pPr>
+          </w:p>
+        </w:tc>
+        <w:tc>
+          <w:tcPr>
+            <w:tcW w:w="1803" w:type="dxa"/>
+          </w:tcPr>
+          <w:p>
+            <w:pPr>
+              <w:cnfStyle w:val="000000000000" w:firstRow="0" w:lastRow="0" w:firstColumn="0" w:lastColumn="0" w:oddVBand="0" w:evenVBand="0" w:oddHBand="0" w:evenHBand="0" w:firstRowFirstColumn="0" w:firstRowLastColumn="0" w:lastRowFirstColumn="0" w:lastRowLastColumn="0"/>
+            </w:pPr>
+            <w:r>
+              <w:t xml:space="preserve">0.46  </w:t>
+            </w:r>
+          </w:p>
+        </w:tc>
+        <w:tc>
+          <w:tcPr>
+            <w:tcW w:w="1804" w:type="dxa"/>
+          </w:tcPr>
+          <w:p>
+            <w:pPr>
+              <w:cnfStyle w:val="000000000000" w:firstRow="0" w:lastRow="0" w:firstColumn="0" w:lastColumn="0" w:oddVBand="0" w:evenVBand="0" w:oddHBand="0" w:evenHBand="0" w:firstRowFirstColumn="0" w:firstRowLastColumn="0" w:lastRowFirstColumn="0" w:lastRowLastColumn="0"/>
+            </w:pPr>
+            <w:r>
+              <w:t>23619</w:t>
+            </w:r>
+          </w:p>
+        </w:tc>
+      </w:tr>
+      <w:tr>
+        <w:tc>
+          <w:tcPr>
+            <w:cnfStyle w:val="001000000000" w:firstRow="0" w:lastRow="0" w:firstColumn="1" w:lastColumn="0" w:oddVBand="0" w:evenVBand="0" w:oddHBand="0" w:evenHBand="0" w:firstRowFirstColumn="0" w:firstRowLastColumn="0" w:lastRowFirstColumn="0" w:lastRowLastColumn="0"/>
+            <w:tcW w:w="1803" w:type="dxa"/>
+          </w:tcPr>
+          <w:p>
+            <w:r>
+              <w:t xml:space="preserve">   macro avg       </w:t>
+            </w:r>
+          </w:p>
+        </w:tc>
+        <w:tc>
+          <w:tcPr>
+            <w:tcW w:w="1803" w:type="dxa"/>
+          </w:tcPr>
+          <w:p>
+            <w:pPr>
+              <w:cnfStyle w:val="000000000000" w:firstRow="0" w:lastRow="0" w:firstColumn="0" w:lastColumn="0" w:oddVBand="0" w:evenVBand="0" w:oddHBand="0" w:evenHBand="0" w:firstRowFirstColumn="0" w:firstRowLastColumn="0" w:lastRowFirstColumn="0" w:lastRowLastColumn="0"/>
+            </w:pPr>
+            <w:r>
+              <w:t xml:space="preserve">0.47      </w:t>
+            </w:r>
+          </w:p>
+        </w:tc>
+        <w:tc>
+          <w:tcPr>
+            <w:tcW w:w="1803" w:type="dxa"/>
+          </w:tcPr>
+          <w:p>
+            <w:pPr>
+              <w:cnfStyle w:val="000000000000" w:firstRow="0" w:lastRow="0" w:firstColumn="0" w:lastColumn="0" w:oddVBand="0" w:evenVBand="0" w:oddHBand="0" w:evenHBand="0" w:firstRowFirstColumn="0" w:firstRowLastColumn="0" w:lastRowFirstColumn="0" w:lastRowLastColumn="0"/>
+            </w:pPr>
+            <w:r>
+              <w:t>0.45</w:t>
+            </w:r>
+          </w:p>
+        </w:tc>
+        <w:tc>
+          <w:tcPr>
+            <w:tcW w:w="1803" w:type="dxa"/>
+          </w:tcPr>
+          <w:p>
+            <w:pPr>
+              <w:cnfStyle w:val="000000000000" w:firstRow="0" w:lastRow="0" w:firstColumn="0" w:lastColumn="0" w:oddVBand="0" w:evenVBand="0" w:oddHBand="0" w:evenHBand="0" w:firstRowFirstColumn="0" w:firstRowLastColumn="0" w:lastRowFirstColumn="0" w:lastRowLastColumn="0"/>
+            </w:pPr>
+            <w:r>
+              <w:t>0.43</w:t>
+            </w:r>
+            <w:r>
+              <w:t xml:space="preserve">     </w:t>
+            </w:r>
+          </w:p>
+        </w:tc>
+        <w:tc>
+          <w:tcPr>
+            <w:tcW w:w="1804" w:type="dxa"/>
+          </w:tcPr>
+          <w:p>
+            <w:pPr>
+              <w:cnfStyle w:val="000000000000" w:firstRow="0" w:lastRow="0" w:firstColumn="0" w:lastColumn="0" w:oddVBand="0" w:evenVBand="0" w:oddHBand="0" w:evenHBand="0" w:firstRowFirstColumn="0" w:firstRowLastColumn="0" w:lastRowFirstColumn="0" w:lastRowLastColumn="0"/>
+            </w:pPr>
+            <w:r>
+              <w:t>23619</w:t>
+            </w:r>
+          </w:p>
+        </w:tc>
+      </w:tr>
+      <w:tr>
+        <w:tc>
+          <w:tcPr>
+            <w:cnfStyle w:val="001000000000" w:firstRow="0" w:lastRow="0" w:firstColumn="1" w:lastColumn="0" w:oddVBand="0" w:evenVBand="0" w:oddHBand="0" w:evenHBand="0" w:firstRowFirstColumn="0" w:firstRowLastColumn="0" w:lastRowFirstColumn="0" w:lastRowLastColumn="0"/>
+            <w:tcW w:w="1803" w:type="dxa"/>
+          </w:tcPr>
+          <w:p>
+            <w:r>
+              <w:t xml:space="preserve">weighted avg      </w:t>
+            </w:r>
+          </w:p>
+        </w:tc>
+        <w:tc>
+          <w:tcPr>
+            <w:tcW w:w="1803" w:type="dxa"/>
+          </w:tcPr>
+          <w:p>
+            <w:pPr>
+              <w:cnfStyle w:val="000000000000" w:firstRow="0" w:lastRow="0" w:firstColumn="0" w:lastColumn="0" w:oddVBand="0" w:evenVBand="0" w:oddHBand="0" w:evenHBand="0" w:firstRowFirstColumn="0" w:firstRowLastColumn="0" w:lastRowFirstColumn="0" w:lastRowLastColumn="0"/>
+            </w:pPr>
+            <w:r>
+              <w:t xml:space="preserve">0.46      </w:t>
+            </w:r>
+          </w:p>
+        </w:tc>
+        <w:tc>
+          <w:tcPr>
+            <w:tcW w:w="1803" w:type="dxa"/>
+          </w:tcPr>
+          <w:p>
+            <w:pPr>
+              <w:cnfStyle w:val="000000000000" w:firstRow="0" w:lastRow="0" w:firstColumn="0" w:lastColumn="0" w:oddVBand="0" w:evenVBand="0" w:oddHBand="0" w:evenHBand="0" w:firstRowFirstColumn="0" w:firstRowLastColumn="0" w:lastRowFirstColumn="0" w:lastRowLastColumn="0"/>
+            </w:pPr>
+            <w:r>
+              <w:t xml:space="preserve">0.46     </w:t>
+            </w:r>
+          </w:p>
+        </w:tc>
+        <w:tc>
+          <w:tcPr>
+            <w:tcW w:w="1803" w:type="dxa"/>
+          </w:tcPr>
+          <w:p>
+            <w:pPr>
+              <w:cnfStyle w:val="000000000000" w:firstRow="0" w:lastRow="0" w:firstColumn="0" w:lastColumn="0" w:oddVBand="0" w:evenVBand="0" w:oddHBand="0" w:evenHBand="0" w:firstRowFirstColumn="0" w:firstRowLastColumn="0" w:lastRowFirstColumn="0" w:lastRowLastColumn="0"/>
+            </w:pPr>
+            <w:r>
+              <w:t>0.44</w:t>
+            </w:r>
+            <w:r>
+              <w:t xml:space="preserve">    </w:t>
+            </w:r>
+          </w:p>
+        </w:tc>
+        <w:tc>
+          <w:tcPr>
+            <w:tcW w:w="1804" w:type="dxa"/>
+          </w:tcPr>
+          <w:p>
+            <w:pPr>
+              <w:cnfStyle w:val="000000000000" w:firstRow="0" w:lastRow="0" w:firstColumn="0" w:lastColumn="0" w:oddVBand="0" w:evenVBand="0" w:oddHBand="0" w:evenHBand="0" w:firstRowFirstColumn="0" w:firstRowLastColumn="0" w:lastRowFirstColumn="0" w:lastRowLastColumn="0"/>
+            </w:pPr>
+            <w:r>
+              <w:t>23619</w:t>
+            </w:r>
+          </w:p>
+        </w:tc>
+      </w:tr>
+    </w:tbl>
+    <w:p/>
+    <w:p/>
+    <w:p/>
+    <w:p>
+      <w:pPr>
+        <w:pStyle w:val="Heading2"/>
+      </w:pPr>
+      <w:r>
+        <w:t xml:space="preserve">3.2 </w:t>
+      </w:r>
+      <w:r>
+        <w:t>Arhitectura de tip MLP direct peste imagini</w:t>
+      </w:r>
+    </w:p>
+    <w:p/>
+    <w:p/>
+    <w:p>
+      <w:r>
+        <w:t>La 3.2 am definit aceelasi mlp ca mai sus, doar ca acum am antrenat reteaua, direct cu pozele din setul de date</w:t>
+      </w:r>
+      <w:r>
+        <w:t>. Am folosit exact aceeasi retea.</w:t>
+      </w:r>
+    </w:p>
+    <w:p>
+      <w:pPr>
+        <w:pStyle w:val="Heading1"/>
+      </w:pPr>
+      <w:r>
+        <w:t>Fashion</w:t>
+      </w:r>
+    </w:p>
+    <w:tbl>
+      <w:tblPr>
+        <w:tblStyle w:val="TableGrid"/>
+        <w:tblW w:w="0" w:type="auto"/>
+        <w:tblLook w:val="04A0" w:firstRow="1" w:lastRow="0" w:firstColumn="1" w:lastColumn="0" w:noHBand="0" w:noVBand="1"/>
+      </w:tblPr>
+      <w:tblGrid>
+        <w:gridCol w:w="1803"/>
+        <w:gridCol w:w="1803"/>
+        <w:gridCol w:w="1803"/>
+        <w:gridCol w:w="1803"/>
+        <w:gridCol w:w="1804"/>
+      </w:tblGrid>
+      <w:tr>
+        <w:tc>
+          <w:tcPr>
+            <w:tcW w:w="1803" w:type="dxa"/>
+          </w:tcPr>
+          <w:p>
+            <w:r>
+              <w:t>Class</w:t>
+            </w:r>
+          </w:p>
+        </w:tc>
+        <w:tc>
+          <w:tcPr>
+            <w:tcW w:w="1803" w:type="dxa"/>
+          </w:tcPr>
+          <w:p>
+            <w:r>
+              <w:t>Precision</w:t>
+            </w:r>
+          </w:p>
+        </w:tc>
+        <w:tc>
+          <w:tcPr>
+            <w:tcW w:w="1803" w:type="dxa"/>
+          </w:tcPr>
+          <w:p>
+            <w:r>
+              <w:t>Recall</w:t>
+            </w:r>
+          </w:p>
+        </w:tc>
+        <w:tc>
+          <w:tcPr>
+            <w:tcW w:w="1803" w:type="dxa"/>
+          </w:tcPr>
+          <w:p>
+            <w:r>
+              <w:t>F1-Score</w:t>
+            </w:r>
+          </w:p>
+        </w:tc>
+        <w:tc>
+          <w:tcPr>
+            <w:tcW w:w="1804" w:type="dxa"/>
+          </w:tcPr>
+          <w:p>
+            <w:r>
+              <w:t>Support</w:t>
+            </w:r>
+          </w:p>
+        </w:tc>
+      </w:tr>
+      <w:tr>
+        <w:tc>
+          <w:tcPr>
+            <w:tcW w:w="1803" w:type="dxa"/>
+          </w:tcPr>
+          <w:p>
+            <w:r>
+              <w:t>0</w:t>
+            </w:r>
+          </w:p>
+        </w:tc>
+        <w:tc>
+          <w:tcPr>
+            <w:tcW w:w="1803" w:type="dxa"/>
+          </w:tcPr>
+          <w:p>
+            <w:r>
+              <w:t>0.80</w:t>
+            </w:r>
+          </w:p>
+        </w:tc>
+        <w:tc>
+          <w:tcPr>
+            <w:tcW w:w="1803" w:type="dxa"/>
+          </w:tcPr>
+          <w:p>
+            <w:r>
+              <w:t>0.80</w:t>
+            </w:r>
+          </w:p>
+        </w:tc>
+        <w:tc>
+          <w:tcPr>
+            <w:tcW w:w="1803" w:type="dxa"/>
+          </w:tcPr>
+          <w:p>
+            <w:r>
+              <w:t>0.80</w:t>
+            </w:r>
+          </w:p>
+        </w:tc>
+        <w:tc>
+          <w:tcPr>
+            <w:tcW w:w="1804" w:type="dxa"/>
+          </w:tcPr>
+          <w:p>
+            <w:r>
+              <w:t>1000</w:t>
+            </w:r>
+          </w:p>
+        </w:tc>
+      </w:tr>
+      <w:tr>
+        <w:tc>
+          <w:tcPr>
+            <w:tcW w:w="1803" w:type="dxa"/>
+          </w:tcPr>
+          <w:p>
+            <w:r>
+              <w:t>1</w:t>
+            </w:r>
+          </w:p>
+        </w:tc>
+        <w:tc>
+          <w:tcPr>
+            <w:tcW w:w="1803" w:type="dxa"/>
+          </w:tcPr>
+          <w:p>
+            <w:r>
+              <w:t>0.97</w:t>
+            </w:r>
+          </w:p>
+        </w:tc>
+        <w:tc>
+          <w:tcPr>
+            <w:tcW w:w="1803" w:type="dxa"/>
+          </w:tcPr>
+          <w:p>
+            <w:r>
+              <w:t>0.95</w:t>
+            </w:r>
+          </w:p>
+        </w:tc>
+        <w:tc>
+          <w:tcPr>
+            <w:tcW w:w="1803" w:type="dxa"/>
+          </w:tcPr>
+          <w:p>
+            <w:r>
+              <w:t>0.96</w:t>
+            </w:r>
+          </w:p>
+        </w:tc>
+        <w:tc>
+          <w:tcPr>
+            <w:tcW w:w="1804" w:type="dxa"/>
+          </w:tcPr>
+          <w:p>
+            <w:r>
+              <w:t>1000</w:t>
+            </w:r>
+          </w:p>
+        </w:tc>
+      </w:tr>
+      <w:tr>
+        <w:tc>
+          <w:tcPr>
+            <w:tcW w:w="1803" w:type="dxa"/>
+          </w:tcPr>
+          <w:p>
+            <w:r>
+              <w:t>2</w:t>
+            </w:r>
+          </w:p>
+        </w:tc>
+        <w:tc>
+          <w:tcPr>
+            <w:tcW w:w="1803" w:type="dxa"/>
+          </w:tcPr>
+          <w:p>
+            <w:r>
+              <w:t>0.72</w:t>
+            </w:r>
+          </w:p>
+        </w:tc>
+        <w:tc>
+          <w:tcPr>
+            <w:tcW w:w="1803" w:type="dxa"/>
+          </w:tcPr>
+          <w:p>
+            <w:r>
+              <w:t>0.71</w:t>
+            </w:r>
+          </w:p>
+        </w:tc>
+        <w:tc>
+          <w:tcPr>
+            <w:tcW w:w="1803" w:type="dxa"/>
+          </w:tcPr>
+          <w:p>
+            <w:r>
+              <w:t>0.72</w:t>
+            </w:r>
+          </w:p>
+        </w:tc>
+        <w:tc>
+          <w:tcPr>
+            <w:tcW w:w="1804" w:type="dxa"/>
+          </w:tcPr>
+          <w:p>
+            <w:r>
+              <w:t>1000</w:t>
+            </w:r>
+          </w:p>
+        </w:tc>
+      </w:tr>
+      <w:tr>
+        <w:tc>
+          <w:tcPr>
+            <w:tcW w:w="1803" w:type="dxa"/>
+          </w:tcPr>
+          <w:p>
+            <w:r>
+              <w:t>3</w:t>
+            </w:r>
+          </w:p>
+        </w:tc>
+        <w:tc>
+          <w:tcPr>
+            <w:tcW w:w="1803" w:type="dxa"/>
+          </w:tcPr>
+          <w:p>
+            <w:r>
+              <w:t>0.82</w:t>
+            </w:r>
+          </w:p>
+        </w:tc>
+        <w:tc>
+          <w:tcPr>
+            <w:tcW w:w="1803" w:type="dxa"/>
+          </w:tcPr>
+          <w:p>
+            <w:r>
+              <w:t>0.85</w:t>
+            </w:r>
+          </w:p>
+        </w:tc>
+        <w:tc>
+          <w:tcPr>
+            <w:tcW w:w="1803" w:type="dxa"/>
+          </w:tcPr>
+          <w:p>
+            <w:r>
+              <w:t>0.83</w:t>
+            </w:r>
+          </w:p>
+        </w:tc>
+        <w:tc>
+          <w:tcPr>
+            <w:tcW w:w="1804" w:type="dxa"/>
+          </w:tcPr>
+          <w:p>
+            <w:r>
+              <w:t>1000</w:t>
+            </w:r>
+          </w:p>
+        </w:tc>
+      </w:tr>
+      <w:tr>
+        <w:tc>
+          <w:tcPr>
+            <w:tcW w:w="1803" w:type="dxa"/>
+          </w:tcPr>
+          <w:p>
+            <w:r>
+              <w:t>4</w:t>
+            </w:r>
+          </w:p>
+        </w:tc>
+        <w:tc>
+          <w:tcPr>
+            <w:tcW w:w="1803" w:type="dxa"/>
+          </w:tcPr>
+          <w:p>
+            <w:r>
+              <w:t>0.69</w:t>
+            </w:r>
+          </w:p>
+        </w:tc>
+        <w:tc>
+          <w:tcPr>
+            <w:tcW w:w="1803" w:type="dxa"/>
+          </w:tcPr>
+          <w:p>
+            <w:r>
+              <w:t>0.76</w:t>
+            </w:r>
+          </w:p>
+        </w:tc>
+        <w:tc>
+          <w:tcPr>
+            <w:tcW w:w="1803" w:type="dxa"/>
+          </w:tcPr>
+          <w:p>
+            <w:r>
+              <w:t>0.73</w:t>
+            </w:r>
+          </w:p>
+        </w:tc>
+        <w:tc>
+          <w:tcPr>
+            <w:tcW w:w="1804" w:type="dxa"/>
+          </w:tcPr>
+          <w:p>
+            <w:r>
+              <w:t>1000</w:t>
+            </w:r>
+          </w:p>
+        </w:tc>
+      </w:tr>
+      <w:tr>
+        <w:tc>
+          <w:tcPr>
+            <w:tcW w:w="1803" w:type="dxa"/>
+          </w:tcPr>
+          <w:p>
+            <w:r>
+              <w:t>5</w:t>
+            </w:r>
+          </w:p>
+        </w:tc>
+        <w:tc>
+          <w:tcPr>
+            <w:tcW w:w="1803" w:type="dxa"/>
+          </w:tcPr>
+          <w:p>
+            <w:r>
+              <w:t>0.94</w:t>
+            </w:r>
+          </w:p>
+        </w:tc>
+        <w:tc>
+          <w:tcPr>
+            <w:tcW w:w="1803" w:type="dxa"/>
+          </w:tcPr>
+          <w:p>
+            <w:r>
+              <w:t>0.89</w:t>
+            </w:r>
+          </w:p>
+        </w:tc>
+        <w:tc>
+          <w:tcPr>
+            <w:tcW w:w="1803" w:type="dxa"/>
+          </w:tcPr>
+          <w:p>
+            <w:r>
+              <w:t>0.91</w:t>
+            </w:r>
+          </w:p>
+        </w:tc>
+        <w:tc>
+          <w:tcPr>
+            <w:tcW w:w="1804" w:type="dxa"/>
+          </w:tcPr>
+          <w:p>
+            <w:r>
+              <w:t>1000</w:t>
+            </w:r>
+          </w:p>
+        </w:tc>
+      </w:tr>
+      <w:tr>
+        <w:tc>
+          <w:tcPr>
+            <w:tcW w:w="1803" w:type="dxa"/>
+          </w:tcPr>
+          <w:p>
+            <w:r>
+              <w:t>6</w:t>
+            </w:r>
+          </w:p>
+        </w:tc>
+        <w:tc>
+          <w:tcPr>
+            <w:tcW w:w="1803" w:type="dxa"/>
+          </w:tcPr>
+          <w:p>
+            <w:r>
+              <w:t>0.61</w:t>
+            </w:r>
+          </w:p>
+        </w:tc>
+        <w:tc>
+          <w:tcPr>
+            <w:tcW w:w="1803" w:type="dxa"/>
+          </w:tcPr>
+          <w:p>
+            <w:r>
+              <w:t>0.53</w:t>
+            </w:r>
+          </w:p>
+        </w:tc>
+        <w:tc>
+          <w:tcPr>
+            <w:tcW w:w="1803" w:type="dxa"/>
+          </w:tcPr>
+          <w:p>
+            <w:r>
+              <w:t>0.56</w:t>
+            </w:r>
+          </w:p>
+        </w:tc>
+        <w:tc>
+          <w:tcPr>
+            <w:tcW w:w="1804" w:type="dxa"/>
+          </w:tcPr>
+          <w:p>
+            <w:r>
+              <w:t>1000</w:t>
+            </w:r>
+          </w:p>
+        </w:tc>
+      </w:tr>
+      <w:tr>
+        <w:tc>
+          <w:tcPr>
+            <w:tcW w:w="1803" w:type="dxa"/>
+          </w:tcPr>
+          <w:p>
+            <w:r>
+              <w:t>7</w:t>
+            </w:r>
+          </w:p>
+        </w:tc>
+        <w:tc>
+          <w:tcPr>
+            <w:tcW w:w="1803" w:type="dxa"/>
+          </w:tcPr>
+          <w:p>
+            <w:r>
+              <w:t>0.89</w:t>
+            </w:r>
+          </w:p>
+        </w:tc>
+        <w:tc>
+          <w:tcPr>
+            <w:tcW w:w="1803" w:type="dxa"/>
+          </w:tcPr>
+          <w:p>
+            <w:r>
+              <w:t>0.91</w:t>
+            </w:r>
+          </w:p>
+        </w:tc>
+        <w:tc>
+          <w:tcPr>
+            <w:tcW w:w="1803" w:type="dxa"/>
+          </w:tcPr>
+          <w:p>
+            <w:r>
+              <w:t>0.90</w:t>
+            </w:r>
+          </w:p>
+        </w:tc>
+        <w:tc>
+          <w:tcPr>
+            <w:tcW w:w="1804" w:type="dxa"/>
+          </w:tcPr>
+          <w:p>
+            <w:r>
+              <w:t>1000</w:t>
+            </w:r>
+          </w:p>
+        </w:tc>
+      </w:tr>
+      <w:tr>
+        <w:tc>
+          <w:tcPr>
+            <w:tcW w:w="1803" w:type="dxa"/>
+          </w:tcPr>
+          <w:p>
+            <w:r>
+              <w:t>8</w:t>
+            </w:r>
+          </w:p>
+        </w:tc>
+        <w:tc>
+          <w:tcPr>
+            <w:tcW w:w="1803" w:type="dxa"/>
+          </w:tcPr>
+          <w:p>
+            <w:r>
+              <w:t>0.93</w:t>
+            </w:r>
+          </w:p>
+        </w:tc>
+        <w:tc>
+          <w:tcPr>
+            <w:tcW w:w="1803" w:type="dxa"/>
+          </w:tcPr>
+          <w:p>
+            <w:r>
+              <w:t>0.94</w:t>
+            </w:r>
+          </w:p>
+        </w:tc>
+        <w:tc>
+          <w:tcPr>
+            <w:tcW w:w="1803" w:type="dxa"/>
+          </w:tcPr>
+          <w:p>
+            <w:r>
+              <w:t>0.94</w:t>
+            </w:r>
+          </w:p>
+        </w:tc>
+        <w:tc>
+          <w:tcPr>
+            <w:tcW w:w="1804" w:type="dxa"/>
+          </w:tcPr>
+          <w:p>
+            <w:r>
+              <w:t>1000</w:t>
+            </w:r>
+          </w:p>
+        </w:tc>
+      </w:tr>
+      <w:tr>
+        <w:tc>
+          <w:tcPr>
+            <w:tcW w:w="1803" w:type="dxa"/>
+          </w:tcPr>
+          <w:p>
+            <w:r>
+              <w:t>9</w:t>
+            </w:r>
+          </w:p>
+        </w:tc>
+        <w:tc>
+          <w:tcPr>
+            <w:tcW w:w="1803" w:type="dxa"/>
+          </w:tcPr>
+          <w:p>
+            <w:r>
+              <w:t>0.91</w:t>
+            </w:r>
+          </w:p>
+        </w:tc>
+        <w:tc>
+          <w:tcPr>
+            <w:tcW w:w="1803" w:type="dxa"/>
+          </w:tcPr>
+          <w:p>
+            <w:r>
+              <w:t>0.94</w:t>
+            </w:r>
+          </w:p>
+        </w:tc>
+        <w:tc>
+          <w:tcPr>
+            <w:tcW w:w="1803" w:type="dxa"/>
+          </w:tcPr>
+          <w:p>
+            <w:r>
+              <w:t>0.93</w:t>
+            </w:r>
+          </w:p>
+        </w:tc>
+        <w:tc>
+          <w:tcPr>
+            <w:tcW w:w="1804" w:type="dxa"/>
+          </w:tcPr>
+          <w:p>
+            <w:r>
+              <w:t>1000</w:t>
+            </w:r>
+          </w:p>
+        </w:tc>
+      </w:tr>
+      <w:tr>
+        <w:tc>
+          <w:tcPr>
+            <w:tcW w:w="1803" w:type="dxa"/>
+          </w:tcPr>
+          <w:p>
+            <w:r>
+              <w:t>accuracy</w:t>
+            </w:r>
+          </w:p>
+        </w:tc>
+        <w:tc>
+          <w:tcPr>
+            <w:tcW w:w="1803" w:type="dxa"/>
+          </w:tcPr>
+          <w:p/>
+        </w:tc>
+        <w:tc>
+          <w:tcPr>
+            <w:tcW w:w="1803" w:type="dxa"/>
+          </w:tcPr>
+          <w:p>
+            <w:r>
+              <w:t>0.83</w:t>
+            </w:r>
+          </w:p>
+        </w:tc>
+        <w:tc>
+          <w:tcPr>
+            <w:tcW w:w="1803" w:type="dxa"/>
+          </w:tcPr>
+          <w:p>
+            <w:r>
+              <w:t>0.83</w:t>
+            </w:r>
+          </w:p>
+        </w:tc>
+        <w:tc>
+          <w:tcPr>
+            <w:tcW w:w="1804" w:type="dxa"/>
+          </w:tcPr>
+          <w:p>
+            <w:r>
+              <w:t>10000</w:t>
+            </w:r>
+          </w:p>
+        </w:tc>
+      </w:tr>
+      <w:tr>
+        <w:tc>
+          <w:tcPr>
+            <w:tcW w:w="1803" w:type="dxa"/>
+          </w:tcPr>
+          <w:p>
+            <w:r>
+              <w:t>macro avg</w:t>
+            </w:r>
+          </w:p>
+        </w:tc>
+        <w:tc>
+          <w:tcPr>
+            <w:tcW w:w="1803" w:type="dxa"/>
+          </w:tcPr>
+          <w:p>
+            <w:r>
+              <w:t>0.83</w:t>
+            </w:r>
+          </w:p>
+        </w:tc>
+        <w:tc>
+          <w:tcPr>
+            <w:tcW w:w="1803" w:type="dxa"/>
+          </w:tcPr>
+          <w:p>
+            <w:r>
+              <w:t>0.83</w:t>
+            </w:r>
+          </w:p>
+        </w:tc>
+        <w:tc>
+          <w:tcPr>
+            <w:tcW w:w="1803" w:type="dxa"/>
+          </w:tcPr>
+          <w:p>
+            <w:r>
+              <w:t>0.83</w:t>
+            </w:r>
+          </w:p>
+        </w:tc>
+        <w:tc>
+          <w:tcPr>
+            <w:tcW w:w="1804" w:type="dxa"/>
+          </w:tcPr>
+          <w:p>
+            <w:r>
+              <w:t>10000</w:t>
+            </w:r>
+          </w:p>
+        </w:tc>
+      </w:tr>
+      <w:tr>
+        <w:tc>
+          <w:tcPr>
+            <w:tcW w:w="1803" w:type="dxa"/>
+          </w:tcPr>
+          <w:p>
+            <w:r>
+              <w:t>weighted avg</w:t>
+            </w:r>
+          </w:p>
+        </w:tc>
+        <w:tc>
+          <w:tcPr>
+            <w:tcW w:w="1803" w:type="dxa"/>
+          </w:tcPr>
+          <w:p>
+            <w:r>
+              <w:t>0.83</w:t>
+            </w:r>
+          </w:p>
+        </w:tc>
+        <w:tc>
+          <w:tcPr>
+            <w:tcW w:w="1803" w:type="dxa"/>
+          </w:tcPr>
+          <w:p>
+            <w:r>
+              <w:t>0.83</w:t>
+            </w:r>
+          </w:p>
+        </w:tc>
+        <w:tc>
+          <w:tcPr>
+            <w:tcW w:w="1803" w:type="dxa"/>
+          </w:tcPr>
+          <w:p>
+            <w:r>
+              <w:t>0.83</w:t>
+            </w:r>
+          </w:p>
+        </w:tc>
+        <w:tc>
+          <w:tcPr>
+            <w:tcW w:w="1804" w:type="dxa"/>
+          </w:tcPr>
+          <w:p>
+            <w:r>
+              <w:t>10000</w:t>
+            </w:r>
+          </w:p>
+        </w:tc>
+      </w:tr>
+    </w:tbl>
+    <w:p>
+      <w:r>
+        <w:lastRenderedPageBreak/>
         <w:drawing>
-          <wp:inline distT="0" distB="0" distL="0" distR="0" wp14:anchorId="1D1B71A3" wp14:editId="005D9E66">
-            <wp:extent cx="3636706" cy="2562225"/>
-            <wp:effectExtent l="0" t="0" r="1905" b="0"/>
-            <wp:docPr id="2" name="Picture 2"/>
+          <wp:inline distT="0" distB="0" distL="0" distR="0" wp14:anchorId="6DC4B04E" wp14:editId="0A1E36BE">
+            <wp:extent cx="5731510" cy="2626995"/>
+            <wp:effectExtent l="0" t="0" r="2540" b="1905"/>
+            <wp:docPr id="6" name="Picture 6"/>
             <wp:cNvGraphicFramePr>
               <a:graphicFrameLocks xmlns:a="http://schemas.openxmlformats.org/drawingml/2006/main" noChangeAspect="1"/>
             </wp:cNvGraphicFramePr>
@@ -161,6 +1311,634 @@
                   <pic:spPr>
                     <a:xfrm>
                       <a:off x="0" y="0"/>
+                      <a:ext cx="5731510" cy="2626995"/>
+                    </a:xfrm>
+                    <a:prstGeom prst="rect">
+                      <a:avLst/>
+                    </a:prstGeom>
+                  </pic:spPr>
+                </pic:pic>
+              </a:graphicData>
+            </a:graphic>
+          </wp:inline>
+        </w:drawing>
+      </w:r>
+    </w:p>
+    <w:p>
+      <w:r>
+        <w:drawing>
+          <wp:inline distT="0" distB="0" distL="0" distR="0" wp14:anchorId="3A2C48A6" wp14:editId="6E418C6D">
+            <wp:extent cx="2643750" cy="2252663"/>
+            <wp:effectExtent l="0" t="0" r="4445" b="0"/>
+            <wp:docPr id="7" name="Picture 7"/>
+            <wp:cNvGraphicFramePr>
+              <a:graphicFrameLocks xmlns:a="http://schemas.openxmlformats.org/drawingml/2006/main" noChangeAspect="1"/>
+            </wp:cNvGraphicFramePr>
+            <a:graphic xmlns:a="http://schemas.openxmlformats.org/drawingml/2006/main">
+              <a:graphicData uri="http://schemas.openxmlformats.org/drawingml/2006/picture">
+                <pic:pic xmlns:pic="http://schemas.openxmlformats.org/drawingml/2006/picture">
+                  <pic:nvPicPr>
+                    <pic:cNvPr id="1" name=""/>
+                    <pic:cNvPicPr/>
+                  </pic:nvPicPr>
+                  <pic:blipFill>
+                    <a:blip r:embed="rId7"/>
+                    <a:stretch>
+                      <a:fillRect/>
+                    </a:stretch>
+                  </pic:blipFill>
+                  <pic:spPr>
+                    <a:xfrm>
+                      <a:off x="0" y="0"/>
+                      <a:ext cx="2646860" cy="2255313"/>
+                    </a:xfrm>
+                    <a:prstGeom prst="rect">
+                      <a:avLst/>
+                    </a:prstGeom>
+                  </pic:spPr>
+                </pic:pic>
+              </a:graphicData>
+            </a:graphic>
+          </wp:inline>
+        </w:drawing>
+      </w:r>
+    </w:p>
+    <w:p>
+      <w:pPr>
+        <w:pStyle w:val="Heading1"/>
+      </w:pPr>
+      <w:r>
+        <w:t>Fruits360</w:t>
+      </w:r>
+    </w:p>
+    <w:p>
+      <w:r>
+        <w:t>Diferentele la fruits este ca pozele sunt mai mari si RGB</w:t>
+      </w:r>
+    </w:p>
+    <w:p>
+      <w:r>
+        <w:t>Asta e rulat pe GPU (1080TI)</w:t>
+      </w:r>
+      <w:r>
+        <w:t xml:space="preserve"> </w:t>
+      </w:r>
+    </w:p>
+    <w:p/>
+    <w:tbl>
+      <w:tblPr>
+        <w:tblStyle w:val="TableGrid"/>
+        <w:tblW w:w="0" w:type="auto"/>
+        <w:tblLook w:val="04A0" w:firstRow="1" w:lastRow="0" w:firstColumn="1" w:lastColumn="0" w:noHBand="0" w:noVBand="1"/>
+      </w:tblPr>
+      <w:tblGrid>
+        <w:gridCol w:w="1803"/>
+        <w:gridCol w:w="1803"/>
+        <w:gridCol w:w="1803"/>
+        <w:gridCol w:w="1803"/>
+        <w:gridCol w:w="1804"/>
+      </w:tblGrid>
+      <w:tr>
+        <w:tc>
+          <w:tcPr>
+            <w:tcW w:w="1803" w:type="dxa"/>
+          </w:tcPr>
+          <w:p>
+            <w:r>
+              <w:t>Class</w:t>
+            </w:r>
+          </w:p>
+        </w:tc>
+        <w:tc>
+          <w:tcPr>
+            <w:tcW w:w="1803" w:type="dxa"/>
+          </w:tcPr>
+          <w:p>
+            <w:r>
+              <w:t>Precision</w:t>
+            </w:r>
+          </w:p>
+        </w:tc>
+        <w:tc>
+          <w:tcPr>
+            <w:tcW w:w="1803" w:type="dxa"/>
+          </w:tcPr>
+          <w:p>
+            <w:r>
+              <w:t>Recall</w:t>
+            </w:r>
+          </w:p>
+        </w:tc>
+        <w:tc>
+          <w:tcPr>
+            <w:tcW w:w="1803" w:type="dxa"/>
+          </w:tcPr>
+          <w:p>
+            <w:r>
+              <w:t>F1-Score</w:t>
+            </w:r>
+          </w:p>
+        </w:tc>
+        <w:tc>
+          <w:tcPr>
+            <w:tcW w:w="1804" w:type="dxa"/>
+          </w:tcPr>
+          <w:p>
+            <w:r>
+              <w:t>Support</w:t>
+            </w:r>
+          </w:p>
+        </w:tc>
+      </w:tr>
+      <w:tr>
+        <w:tc>
+          <w:tcPr>
+            <w:tcW w:w="1803" w:type="dxa"/>
+          </w:tcPr>
+          <w:p>
+            <w:r>
+              <w:t>accuracy</w:t>
+            </w:r>
+          </w:p>
+        </w:tc>
+        <w:tc>
+          <w:tcPr>
+            <w:tcW w:w="1803" w:type="dxa"/>
+          </w:tcPr>
+          <w:p/>
+        </w:tc>
+        <w:tc>
+          <w:tcPr>
+            <w:tcW w:w="1803" w:type="dxa"/>
+          </w:tcPr>
+          <w:p/>
+        </w:tc>
+        <w:tc>
+          <w:tcPr>
+            <w:tcW w:w="1803" w:type="dxa"/>
+          </w:tcPr>
+          <w:p>
+            <w:r>
+              <w:t>0.87</w:t>
+            </w:r>
+          </w:p>
+        </w:tc>
+        <w:tc>
+          <w:tcPr>
+            <w:tcW w:w="1804" w:type="dxa"/>
+          </w:tcPr>
+          <w:p>
+            <w:r>
+              <w:t>23619</w:t>
+            </w:r>
+          </w:p>
+        </w:tc>
+      </w:tr>
+      <w:tr>
+        <w:tc>
+          <w:tcPr>
+            <w:tcW w:w="1803" w:type="dxa"/>
+          </w:tcPr>
+          <w:p>
+            <w:r>
+              <w:t>macro avg</w:t>
+            </w:r>
+          </w:p>
+        </w:tc>
+        <w:tc>
+          <w:tcPr>
+            <w:tcW w:w="1803" w:type="dxa"/>
+          </w:tcPr>
+          <w:p>
+            <w:r>
+              <w:t>0.88</w:t>
+            </w:r>
+          </w:p>
+        </w:tc>
+        <w:tc>
+          <w:tcPr>
+            <w:tcW w:w="1803" w:type="dxa"/>
+          </w:tcPr>
+          <w:p>
+            <w:r>
+              <w:t>0.87</w:t>
+            </w:r>
+          </w:p>
+        </w:tc>
+        <w:tc>
+          <w:tcPr>
+            <w:tcW w:w="1803" w:type="dxa"/>
+          </w:tcPr>
+          <w:p>
+            <w:r>
+              <w:t>0.87</w:t>
+            </w:r>
+          </w:p>
+        </w:tc>
+        <w:tc>
+          <w:tcPr>
+            <w:tcW w:w="1804" w:type="dxa"/>
+          </w:tcPr>
+          <w:p>
+            <w:r>
+              <w:t>23619</w:t>
+            </w:r>
+          </w:p>
+        </w:tc>
+      </w:tr>
+      <w:tr>
+        <w:tc>
+          <w:tcPr>
+            <w:tcW w:w="1803" w:type="dxa"/>
+          </w:tcPr>
+          <w:p>
+            <w:r>
+              <w:t>weighted avg</w:t>
+            </w:r>
+          </w:p>
+        </w:tc>
+        <w:tc>
+          <w:tcPr>
+            <w:tcW w:w="1803" w:type="dxa"/>
+          </w:tcPr>
+          <w:p>
+            <w:r>
+              <w:t>0.88</w:t>
+            </w:r>
+          </w:p>
+        </w:tc>
+        <w:tc>
+          <w:tcPr>
+            <w:tcW w:w="1803" w:type="dxa"/>
+          </w:tcPr>
+          <w:p>
+            <w:r>
+              <w:t>0.87</w:t>
+            </w:r>
+          </w:p>
+        </w:tc>
+        <w:tc>
+          <w:tcPr>
+            <w:tcW w:w="1803" w:type="dxa"/>
+          </w:tcPr>
+          <w:p>
+            <w:r>
+              <w:t>0.87</w:t>
+            </w:r>
+          </w:p>
+        </w:tc>
+        <w:tc>
+          <w:tcPr>
+            <w:tcW w:w="1804" w:type="dxa"/>
+          </w:tcPr>
+          <w:p/>
+        </w:tc>
+      </w:tr>
+    </w:tbl>
+    <w:p>
+      <w:r>
+        <w:rPr>
+          <w:noProof/>
+          <w:lang w:eastAsia="ro-RO"/>
+        </w:rPr>
+        <w:lastRenderedPageBreak/>
+        <w:drawing>
+          <wp:inline distT="0" distB="0" distL="0" distR="0">
+            <wp:extent cx="5731510" cy="2662112"/>
+            <wp:effectExtent l="0" t="0" r="2540" b="5080"/>
+            <wp:docPr id="9" name="Picture 9" descr="https://cdn.discordapp.com/attachments/1101223907882696785/1327715853029998673/image.png?ex=6784133f&amp;is=6782c1bf&amp;hm=19d7744d487eb546938dbe691348c2b4ee2862d12c335d133fdd833ef9a41030&amp;="/>
+            <wp:cNvGraphicFramePr>
+              <a:graphicFrameLocks xmlns:a="http://schemas.openxmlformats.org/drawingml/2006/main" noChangeAspect="1"/>
+            </wp:cNvGraphicFramePr>
+            <a:graphic xmlns:a="http://schemas.openxmlformats.org/drawingml/2006/main">
+              <a:graphicData uri="http://schemas.openxmlformats.org/drawingml/2006/picture">
+                <pic:pic xmlns:pic="http://schemas.openxmlformats.org/drawingml/2006/picture">
+                  <pic:nvPicPr>
+                    <pic:cNvPr id="0" name="Picture 3" descr="https://cdn.discordapp.com/attachments/1101223907882696785/1327715853029998673/image.png?ex=6784133f&amp;is=6782c1bf&amp;hm=19d7744d487eb546938dbe691348c2b4ee2862d12c335d133fdd833ef9a41030&amp;="/>
+                    <pic:cNvPicPr>
+                      <a:picLocks noChangeAspect="1" noChangeArrowheads="1"/>
+                    </pic:cNvPicPr>
+                  </pic:nvPicPr>
+                  <pic:blipFill>
+                    <a:blip r:embed="rId8">
+                      <a:extLst>
+                        <a:ext uri="{28A0092B-C50C-407E-A947-70E740481C1C}">
+                          <a14:useLocalDpi xmlns:a14="http://schemas.microsoft.com/office/drawing/2010/main" val="0"/>
+                        </a:ext>
+                      </a:extLst>
+                    </a:blip>
+                    <a:srcRect/>
+                    <a:stretch>
+                      <a:fillRect/>
+                    </a:stretch>
+                  </pic:blipFill>
+                  <pic:spPr bwMode="auto">
+                    <a:xfrm>
+                      <a:off x="0" y="0"/>
+                      <a:ext cx="5731510" cy="2662112"/>
+                    </a:xfrm>
+                    <a:prstGeom prst="rect">
+                      <a:avLst/>
+                    </a:prstGeom>
+                    <a:noFill/>
+                    <a:ln>
+                      <a:noFill/>
+                    </a:ln>
+                  </pic:spPr>
+                </pic:pic>
+              </a:graphicData>
+            </a:graphic>
+          </wp:inline>
+        </w:drawing>
+      </w:r>
+      <w:r>
+        <w:br/>
+      </w:r>
+      <w:r>
+        <w:rPr>
+          <w:rStyle w:val="Heading1Char"/>
+        </w:rPr>
+        <w:t>3</w:t>
+      </w:r>
+      <w:r>
+        <w:rPr>
+          <w:rStyle w:val="Heading1Char"/>
+        </w:rPr>
+        <w:t>.3</w:t>
+      </w:r>
+      <w:r>
+        <w:rPr>
+          <w:rStyle w:val="Heading1Char"/>
+        </w:rPr>
+        <w:t xml:space="preserve"> </w:t>
+      </w:r>
+      <w:r>
+        <w:rPr>
+          <w:rStyle w:val="Heading1Char"/>
+        </w:rPr>
+        <w:t xml:space="preserve"> Arhitectura de tip convoluțional</w:t>
+      </w:r>
+      <w:r>
+        <w:br/>
+      </w:r>
+      <w:r>
+        <w:t xml:space="preserve">Pentru acest task, am luat clasele ConvBlock din laborator , folosind layerul </w:t>
+      </w:r>
+      <w:r>
+        <w:t>BatchNorm2d</w:t>
+      </w:r>
+      <w:r>
+        <w:t xml:space="preserve"> si clasa DeepConvNet, unde am adaugat Dropout. Am folosit 30 de epoci. Am rulat setul de imagini cu augmentari si fara. Am folosit augmentarile din labroator: </w:t>
+      </w:r>
+      <w:r>
+        <w:t>RandomHorizontalFlip</w:t>
+      </w:r>
+      <w:r>
+        <w:t>, RandomCrop, si Normalizarea.</w:t>
+      </w:r>
+    </w:p>
+    <w:p>
+      <w:pPr>
+        <w:pStyle w:val="Heading1"/>
+      </w:pPr>
+      <w:r>
+        <w:t>Fashion</w:t>
+      </w:r>
+    </w:p>
+    <w:p>
+      <w:r>
+        <w:drawing>
+          <wp:inline distT="0" distB="0" distL="0" distR="0" wp14:anchorId="7BB2C103" wp14:editId="21B73FD0">
+            <wp:extent cx="5731510" cy="2626995"/>
+            <wp:effectExtent l="0" t="0" r="2540" b="1905"/>
+            <wp:docPr id="10" name="Picture 10"/>
+            <wp:cNvGraphicFramePr>
+              <a:graphicFrameLocks xmlns:a="http://schemas.openxmlformats.org/drawingml/2006/main" noChangeAspect="1"/>
+            </wp:cNvGraphicFramePr>
+            <a:graphic xmlns:a="http://schemas.openxmlformats.org/drawingml/2006/main">
+              <a:graphicData uri="http://schemas.openxmlformats.org/drawingml/2006/picture">
+                <pic:pic xmlns:pic="http://schemas.openxmlformats.org/drawingml/2006/picture">
+                  <pic:nvPicPr>
+                    <pic:cNvPr id="1" name=""/>
+                    <pic:cNvPicPr/>
+                  </pic:nvPicPr>
+                  <pic:blipFill>
+                    <a:blip r:embed="rId9"/>
+                    <a:stretch>
+                      <a:fillRect/>
+                    </a:stretch>
+                  </pic:blipFill>
+                  <pic:spPr>
+                    <a:xfrm>
+                      <a:off x="0" y="0"/>
+                      <a:ext cx="5731510" cy="2626995"/>
+                    </a:xfrm>
+                    <a:prstGeom prst="rect">
+                      <a:avLst/>
+                    </a:prstGeom>
+                  </pic:spPr>
+                </pic:pic>
+              </a:graphicData>
+            </a:graphic>
+          </wp:inline>
+        </w:drawing>
+      </w:r>
+    </w:p>
+    <w:p>
+      <w:r>
+        <w:t>F</w:t>
+      </w:r>
+      <w:r>
+        <w:t>olosirea augmentarilor de date ajuta destul de mult modelul. Se vede clar din grafice ca atunci cand</w:t>
+      </w:r>
+      <w:r>
+        <w:t xml:space="preserve"> folosim augmentari, loss-ul</w:t>
+      </w:r>
+      <w:r>
+        <w:t xml:space="preserve"> pe test scade mai repede si acuratetea creste mai </w:t>
+      </w:r>
+      <w:r>
+        <w:t>bine.</w:t>
+      </w:r>
+      <w:r>
+        <w:t xml:space="preserve"> </w:t>
+      </w:r>
+      <w:r>
+        <w:t>am folosit modelul ResNet18</w:t>
+      </w:r>
+    </w:p>
+    <w:p/>
+    <w:p>
+      <w:pPr>
+        <w:pStyle w:val="Heading1"/>
+      </w:pPr>
+      <w:r>
+        <w:t>3</w:t>
+      </w:r>
+      <w:r>
+        <w:t>.4</w:t>
+      </w:r>
+      <w:r>
+        <w:t xml:space="preserve"> </w:t>
+      </w:r>
+      <w:r>
+        <w:t xml:space="preserve">Utilizarea unei proceduri </w:t>
+      </w:r>
+      <w:r>
+        <w:t xml:space="preserve">de finetuning peste arhitectura </w:t>
+      </w:r>
+      <w:r>
+        <w:t>ResNet-18</w:t>
+      </w:r>
+    </w:p>
+    <w:p>
+      <w:r>
+        <w:t>La acest Task, a trebuit sa folosesc un model preantrenat</w:t>
+      </w:r>
+    </w:p>
+    <w:p>
+      <w:pPr>
+        <w:pStyle w:val="Heading1"/>
+      </w:pPr>
+      <w:r>
+        <w:lastRenderedPageBreak/>
+        <w:t>Fashion</w:t>
+      </w:r>
+    </w:p>
+    <w:p>
+      <w:r>
+        <w:t>In timpul antrenarii, am folosit imaginile transformate in RGB, normalizarea si un scheduler pentru rata de invatare, care scade la fiecare 10 epoci</w:t>
+      </w:r>
+    </w:p>
+    <w:p/>
+    <w:p>
+      <w:r>
+        <w:t>lr=0.001</w:t>
+      </w:r>
+      <w:r>
+        <w:t xml:space="preserve">, </w:t>
+      </w:r>
+      <w:r>
+        <w:t>momentum=0.9</w:t>
+      </w:r>
+      <w:r>
+        <w:t xml:space="preserve"> cam 36 de minute</w:t>
+      </w:r>
+    </w:p>
+    <w:p>
+      <w:r>
+        <w:drawing>
+          <wp:inline distT="0" distB="0" distL="0" distR="0" wp14:anchorId="043E79EF" wp14:editId="0C6B7926">
+            <wp:extent cx="5731510" cy="2626995"/>
+            <wp:effectExtent l="0" t="0" r="2540" b="1905"/>
+            <wp:docPr id="1" name="Picture 1"/>
+            <wp:cNvGraphicFramePr>
+              <a:graphicFrameLocks xmlns:a="http://schemas.openxmlformats.org/drawingml/2006/main" noChangeAspect="1"/>
+            </wp:cNvGraphicFramePr>
+            <a:graphic xmlns:a="http://schemas.openxmlformats.org/drawingml/2006/main">
+              <a:graphicData uri="http://schemas.openxmlformats.org/drawingml/2006/picture">
+                <pic:pic xmlns:pic="http://schemas.openxmlformats.org/drawingml/2006/picture">
+                  <pic:nvPicPr>
+                    <pic:cNvPr id="1" name=""/>
+                    <pic:cNvPicPr/>
+                  </pic:nvPicPr>
+                  <pic:blipFill>
+                    <a:blip r:embed="rId10"/>
+                    <a:stretch>
+                      <a:fillRect/>
+                    </a:stretch>
+                  </pic:blipFill>
+                  <pic:spPr>
+                    <a:xfrm>
+                      <a:off x="0" y="0"/>
+                      <a:ext cx="5731510" cy="2626995"/>
+                    </a:xfrm>
+                    <a:prstGeom prst="rect">
+                      <a:avLst/>
+                    </a:prstGeom>
+                  </pic:spPr>
+                </pic:pic>
+              </a:graphicData>
+            </a:graphic>
+          </wp:inline>
+        </w:drawing>
+      </w:r>
+    </w:p>
+    <w:p>
+      <w:r>
+        <w:t>In graficul de Loss se vede ca modelul invata bine pe setul de antrenare, iar pe test loss-ul se stabilizeaza, dar este mai mare decat cel de pe train, ceea ce arata un usor overfitting. In graficul de acuratete, pe train acuratetea ajunge la 100%, iar pe test se stabilizeaza in jur de 92-94%, ceea ce arata ca modelul generalizeaza destul de bine.</w:t>
+      </w:r>
+    </w:p>
+    <w:p/>
+    <w:p>
+      <w:r>
+        <w:t>In concluzie, ResNet18 s-a descurcat bine pentru acest task, dar probabil se poate reduce overfitting-ul prin alte augmentari sau ajustari de hiperparametri.</w:t>
+      </w:r>
+    </w:p>
+    <w:p/>
+    <w:p>
+      <w:r>
+        <w:drawing>
+          <wp:inline distT="0" distB="0" distL="0" distR="0" wp14:anchorId="0EB948F1" wp14:editId="22DEA995">
+            <wp:extent cx="1529862" cy="1303551"/>
+            <wp:effectExtent l="0" t="0" r="0" b="0"/>
+            <wp:docPr id="3" name="Picture 3"/>
+            <wp:cNvGraphicFramePr>
+              <a:graphicFrameLocks xmlns:a="http://schemas.openxmlformats.org/drawingml/2006/main" noChangeAspect="1"/>
+            </wp:cNvGraphicFramePr>
+            <a:graphic xmlns:a="http://schemas.openxmlformats.org/drawingml/2006/main">
+              <a:graphicData uri="http://schemas.openxmlformats.org/drawingml/2006/picture">
+                <pic:pic xmlns:pic="http://schemas.openxmlformats.org/drawingml/2006/picture">
+                  <pic:nvPicPr>
+                    <pic:cNvPr id="1" name=""/>
+                    <pic:cNvPicPr/>
+                  </pic:nvPicPr>
+                  <pic:blipFill>
+                    <a:blip r:embed="rId11"/>
+                    <a:stretch>
+                      <a:fillRect/>
+                    </a:stretch>
+                  </pic:blipFill>
+                  <pic:spPr>
+                    <a:xfrm>
+                      <a:off x="0" y="0"/>
+                      <a:ext cx="1540889" cy="1312947"/>
+                    </a:xfrm>
+                    <a:prstGeom prst="rect">
+                      <a:avLst/>
+                    </a:prstGeom>
+                  </pic:spPr>
+                </pic:pic>
+              </a:graphicData>
+            </a:graphic>
+          </wp:inline>
+        </w:drawing>
+      </w:r>
+      <w:r>
+        <w:drawing>
+          <wp:inline distT="0" distB="0" distL="0" distR="0" wp14:anchorId="1D1B71A3" wp14:editId="005D9E66">
+            <wp:extent cx="3636706" cy="2562225"/>
+            <wp:effectExtent l="0" t="0" r="1905" b="0"/>
+            <wp:docPr id="2" name="Picture 2"/>
+            <wp:cNvGraphicFramePr>
+              <a:graphicFrameLocks xmlns:a="http://schemas.openxmlformats.org/drawingml/2006/main" noChangeAspect="1"/>
+            </wp:cNvGraphicFramePr>
+            <a:graphic xmlns:a="http://schemas.openxmlformats.org/drawingml/2006/main">
+              <a:graphicData uri="http://schemas.openxmlformats.org/drawingml/2006/picture">
+                <pic:pic xmlns:pic="http://schemas.openxmlformats.org/drawingml/2006/picture">
+                  <pic:nvPicPr>
+                    <pic:cNvPr id="1" name=""/>
+                    <pic:cNvPicPr/>
+                  </pic:nvPicPr>
+                  <pic:blipFill>
+                    <a:blip r:embed="rId12"/>
+                    <a:stretch>
+                      <a:fillRect/>
+                    </a:stretch>
+                  </pic:blipFill>
+                  <pic:spPr>
+                    <a:xfrm>
+                      <a:off x="0" y="0"/>
                       <a:ext cx="3647441" cy="2569789"/>
                     </a:xfrm>
                     <a:prstGeom prst="rect">
@@ -173,6 +1951,56 @@
           </wp:inline>
         </w:drawing>
       </w:r>
+    </w:p>
+    <w:p>
+      <w:pPr>
+        <w:pStyle w:val="Heading1"/>
+      </w:pPr>
+      <w:r>
+        <w:lastRenderedPageBreak/>
+        <w:t>Fruits360</w:t>
+      </w:r>
+    </w:p>
+    <w:p>
+      <w:bookmarkStart w:id="0" w:name="_GoBack"/>
+      <w:r>
+        <w:drawing>
+          <wp:inline distT="0" distB="0" distL="0" distR="0" wp14:anchorId="582E61C0" wp14:editId="0668E1D6">
+            <wp:extent cx="5731510" cy="2661920"/>
+            <wp:effectExtent l="0" t="0" r="2540" b="5080"/>
+            <wp:docPr id="11" name="Picture 11"/>
+            <wp:cNvGraphicFramePr>
+              <a:graphicFrameLocks xmlns:a="http://schemas.openxmlformats.org/drawingml/2006/main" noChangeAspect="1"/>
+            </wp:cNvGraphicFramePr>
+            <a:graphic xmlns:a="http://schemas.openxmlformats.org/drawingml/2006/main">
+              <a:graphicData uri="http://schemas.openxmlformats.org/drawingml/2006/picture">
+                <pic:pic xmlns:pic="http://schemas.openxmlformats.org/drawingml/2006/picture">
+                  <pic:nvPicPr>
+                    <pic:cNvPr id="1" name=""/>
+                    <pic:cNvPicPr/>
+                  </pic:nvPicPr>
+                  <pic:blipFill>
+                    <a:blip r:embed="rId13"/>
+                    <a:stretch>
+                      <a:fillRect/>
+                    </a:stretch>
+                  </pic:blipFill>
+                  <pic:spPr>
+                    <a:xfrm>
+                      <a:off x="0" y="0"/>
+                      <a:ext cx="5731510" cy="2661920"/>
+                    </a:xfrm>
+                    <a:prstGeom prst="rect">
+                      <a:avLst/>
+                    </a:prstGeom>
+                  </pic:spPr>
+                </pic:pic>
+              </a:graphicData>
+            </a:graphic>
+          </wp:inline>
+        </w:drawing>
+      </w:r>
+      <w:bookmarkEnd w:id="0"/>
     </w:p>
     <w:sectPr>
       <w:pgSz w:w="11906" w:h="16838"/>
@@ -577,6 +2405,7 @@
   <w:style w:type="paragraph" w:default="1" w:styleId="Normal">
     <w:name w:val="Normal"/>
     <w:qFormat/>
+    <w:rsid w:val="009114D2"/>
   </w:style>
   <w:style w:type="paragraph" w:styleId="Heading1">
     <w:name w:val="heading 1"/>
@@ -597,6 +2426,28 @@
       <w:color w:val="2E74B5" w:themeColor="accent1" w:themeShade="BF"/>
       <w:sz w:val="32"/>
       <w:szCs w:val="32"/>
+    </w:rPr>
+  </w:style>
+  <w:style w:type="paragraph" w:styleId="Heading2">
+    <w:name w:val="heading 2"/>
+    <w:basedOn w:val="Normal"/>
+    <w:next w:val="Normal"/>
+    <w:link w:val="Heading2Char"/>
+    <w:uiPriority w:val="9"/>
+    <w:unhideWhenUsed/>
+    <w:qFormat/>
+    <w:rsid w:val="004D53C3"/>
+    <w:pPr>
+      <w:keepNext/>
+      <w:keepLines/>
+      <w:spacing w:before="40" w:after="0"/>
+      <w:outlineLvl w:val="1"/>
+    </w:pPr>
+    <w:rPr>
+      <w:rFonts w:asciiTheme="majorHAnsi" w:eastAsiaTheme="majorEastAsia" w:hAnsiTheme="majorHAnsi" w:cstheme="majorBidi"/>
+      <w:color w:val="2E74B5" w:themeColor="accent1" w:themeShade="BF"/>
+      <w:sz w:val="26"/>
+      <w:szCs w:val="26"/>
     </w:rPr>
   </w:style>
   <w:style w:type="character" w:default="1" w:styleId="DefaultParagraphFont">
@@ -672,6 +2523,109 @@
       <w:sz w:val="32"/>
       <w:szCs w:val="32"/>
     </w:rPr>
+  </w:style>
+  <w:style w:type="character" w:customStyle="1" w:styleId="Heading2Char">
+    <w:name w:val="Heading 2 Char"/>
+    <w:basedOn w:val="DefaultParagraphFont"/>
+    <w:link w:val="Heading2"/>
+    <w:uiPriority w:val="9"/>
+    <w:rsid w:val="004D53C3"/>
+    <w:rPr>
+      <w:rFonts w:asciiTheme="majorHAnsi" w:eastAsiaTheme="majorEastAsia" w:hAnsiTheme="majorHAnsi" w:cstheme="majorBidi"/>
+      <w:color w:val="2E74B5" w:themeColor="accent1" w:themeShade="BF"/>
+      <w:sz w:val="26"/>
+      <w:szCs w:val="26"/>
+    </w:rPr>
+  </w:style>
+  <w:style w:type="table" w:styleId="TableGrid">
+    <w:name w:val="Table Grid"/>
+    <w:basedOn w:val="TableNormal"/>
+    <w:uiPriority w:val="39"/>
+    <w:rsid w:val="00247A52"/>
+    <w:pPr>
+      <w:spacing w:after="0" w:line="240" w:lineRule="auto"/>
+    </w:pPr>
+    <w:tblPr>
+      <w:tblInd w:w="0" w:type="dxa"/>
+      <w:tblBorders>
+        <w:top w:val="single" w:sz="4" w:space="0" w:color="auto"/>
+        <w:left w:val="single" w:sz="4" w:space="0" w:color="auto"/>
+        <w:bottom w:val="single" w:sz="4" w:space="0" w:color="auto"/>
+        <w:right w:val="single" w:sz="4" w:space="0" w:color="auto"/>
+        <w:insideH w:val="single" w:sz="4" w:space="0" w:color="auto"/>
+        <w:insideV w:val="single" w:sz="4" w:space="0" w:color="auto"/>
+      </w:tblBorders>
+      <w:tblCellMar>
+        <w:top w:w="0" w:type="dxa"/>
+        <w:left w:w="108" w:type="dxa"/>
+        <w:bottom w:w="0" w:type="dxa"/>
+        <w:right w:w="108" w:type="dxa"/>
+      </w:tblCellMar>
+    </w:tblPr>
+  </w:style>
+  <w:style w:type="table" w:styleId="GridTable1Light">
+    <w:name w:val="Grid Table 1 Light"/>
+    <w:basedOn w:val="TableNormal"/>
+    <w:uiPriority w:val="46"/>
+    <w:rsid w:val="00247A52"/>
+    <w:pPr>
+      <w:spacing w:after="0" w:line="240" w:lineRule="auto"/>
+    </w:pPr>
+    <w:tblPr>
+      <w:tblStyleRowBandSize w:val="1"/>
+      <w:tblStyleColBandSize w:val="1"/>
+      <w:tblInd w:w="0" w:type="dxa"/>
+      <w:tblBorders>
+        <w:top w:val="single" w:sz="4" w:space="0" w:color="999999" w:themeColor="text1" w:themeTint="66"/>
+        <w:left w:val="single" w:sz="4" w:space="0" w:color="999999" w:themeColor="text1" w:themeTint="66"/>
+        <w:bottom w:val="single" w:sz="4" w:space="0" w:color="999999" w:themeColor="text1" w:themeTint="66"/>
+        <w:right w:val="single" w:sz="4" w:space="0" w:color="999999" w:themeColor="text1" w:themeTint="66"/>
+        <w:insideH w:val="single" w:sz="4" w:space="0" w:color="999999" w:themeColor="text1" w:themeTint="66"/>
+        <w:insideV w:val="single" w:sz="4" w:space="0" w:color="999999" w:themeColor="text1" w:themeTint="66"/>
+      </w:tblBorders>
+      <w:tblCellMar>
+        <w:top w:w="0" w:type="dxa"/>
+        <w:left w:w="108" w:type="dxa"/>
+        <w:bottom w:w="0" w:type="dxa"/>
+        <w:right w:w="108" w:type="dxa"/>
+      </w:tblCellMar>
+    </w:tblPr>
+    <w:tblStylePr w:type="firstRow">
+      <w:rPr>
+        <w:b/>
+        <w:bCs/>
+      </w:rPr>
+      <w:tblPr/>
+      <w:tcPr>
+        <w:tcBorders>
+          <w:bottom w:val="single" w:sz="12" w:space="0" w:color="666666" w:themeColor="text1" w:themeTint="99"/>
+        </w:tcBorders>
+      </w:tcPr>
+    </w:tblStylePr>
+    <w:tblStylePr w:type="lastRow">
+      <w:rPr>
+        <w:b/>
+        <w:bCs/>
+      </w:rPr>
+      <w:tblPr/>
+      <w:tcPr>
+        <w:tcBorders>
+          <w:top w:val="double" w:sz="2" w:space="0" w:color="666666" w:themeColor="text1" w:themeTint="99"/>
+        </w:tcBorders>
+      </w:tcPr>
+    </w:tblStylePr>
+    <w:tblStylePr w:type="firstCol">
+      <w:rPr>
+        <w:b/>
+        <w:bCs/>
+      </w:rPr>
+    </w:tblStylePr>
+    <w:tblStylePr w:type="lastCol">
+      <w:rPr>
+        <w:b/>
+        <w:bCs/>
+      </w:rPr>
+    </w:tblStylePr>
   </w:style>
 </w:styles>
 </file>

</xml_diff>